<commit_message>
Posted new syllabus for Fall 2024
</commit_message>
<xml_diff>
--- a/index.docx
+++ b/index.docx
@@ -81,7 +81,7 @@
           <w:bCs/>
           <w:b/>
         </w:rPr>
-        <w:t xml:space="preserve">Section 80, Spring 2024</w:t>
+        <w:t xml:space="preserve">Section 80, Fall 2024</w:t>
       </w:r>
     </w:p>
     <w:p>
@@ -89,7 +89,7 @@
         <w:pStyle w:val="BodyText"/>
       </w:pPr>
       <w:r>
-        <w:t xml:space="preserve">Last updated: January 23, 2024</w:t>
+        <w:t xml:space="preserve">Last updated: August 21, 2024</w:t>
       </w:r>
     </w:p>
     <w:p>
@@ -143,7 +143,7 @@
         <w:pStyle w:val="BodyText"/>
       </w:pPr>
       <w:r>
-        <w:t xml:space="preserve">Office Location: DMH 315</w:t>
+        <w:t xml:space="preserve">Office Location: DMH 321</w:t>
       </w:r>
     </w:p>
     <w:p>
@@ -178,7 +178,7 @@
         <w:pStyle w:val="BodyText"/>
       </w:pPr>
       <w:r>
-        <w:t xml:space="preserve">Office Hours: Tuesdays and Thursdays 9:00am-10:00am online via</w:t>
+        <w:t xml:space="preserve">Office Hours: Tuesdays and Thursdays 2:00pm-2:50pm in person and on</w:t>
       </w:r>
       <w:r>
         <w:t xml:space="preserve"> </w:t>
@@ -244,7 +244,7 @@
         <w:pStyle w:val="FirstParagraph"/>
       </w:pPr>
       <w:r>
-        <w:t xml:space="preserve">My name is Dr. David Schuster, and you are welcome to call me</w:t>
+        <w:t xml:space="preserve">My name is David Schuster, and you are welcome to call me</w:t>
       </w:r>
       <w:r>
         <w:t xml:space="preserve"> </w:t>
@@ -292,7 +292,7 @@
         <w:t xml:space="preserve"> </w:t>
       </w:r>
       <w:r>
-        <w:t xml:space="preserve">My preferred pronouns are he/him/his. I have been teaching since 2008 and a professor at SJSU since 2013. I earned my Ph.D. in psychology from the University of Central Florida. I am looking forward to being your instructor as we explore research psychology.</w:t>
+        <w:t xml:space="preserve">My preferred pronouns are he/him/his. I have been teaching college since 2008 and a professor at SJSU since 2013. I earned my Ph.D. in psychology from the University of Central Florida. I am looking forward to being your instructor as we explore research psychology.</w:t>
       </w:r>
     </w:p>
     <w:p>
@@ -627,7 +627,23 @@
         <w:pStyle w:val="FirstParagraph"/>
       </w:pPr>
       <w:r>
-        <w:t xml:space="preserve">Stanovich, K.E. (2018). How to think straight about psychology (11th ed.). Pearson Education. ISBN: 978-0134478623</w:t>
+        <w:t xml:space="preserve">Stanovich, K.E. (2018).</w:t>
+      </w:r>
+      <w:r>
+        <w:t xml:space="preserve"> </w:t>
+      </w:r>
+      <w:r>
+        <w:rPr>
+          <w:iCs/>
+          <w:i/>
+        </w:rPr>
+        <w:t xml:space="preserve">How to think straight about psychology</w:t>
+      </w:r>
+      <w:r>
+        <w:t xml:space="preserve"> </w:t>
+      </w:r>
+      <w:r>
+        <w:t xml:space="preserve">(11th ed.). Pearson Education. ISBN: 978-0134478623</w:t>
       </w:r>
     </w:p>
     <w:p>
@@ -678,7 +694,7 @@
         <w:pStyle w:val="BodyText"/>
       </w:pPr>
       <w:r>
-        <w:t xml:space="preserve">This course may require occasional use of software such as Excel and Word. I will provide instruction in the use of the software; you do not need to start the course with this knowledge. You do</w:t>
+        <w:t xml:space="preserve">This course may require occasional use of software such as Google Docs and Sheets. I will provide instruction in the use of the software; you do not need to start the course with this knowledge. You do</w:t>
       </w:r>
       <w:r>
         <w:t xml:space="preserve"> </w:t>
@@ -851,6 +867,7 @@
         <w:tblW w:type="pct" w:w="2708"/>
         <w:tblLook w:firstRow="1" w:lastRow="0" w:firstColumn="0" w:lastColumn="0" w:noHBand="0" w:noVBand="0" w:val="0020"/>
         <w:jc w:val="start"/>
+        <w:tblLayout w:type="fixed"/>
       </w:tblPr>
       <w:tblGrid>
         <w:gridCol w:w="2420"/>
@@ -1494,7 +1511,7 @@
         <w:pStyle w:val="FirstParagraph"/>
       </w:pPr>
       <w:r>
-        <w:t xml:space="preserve">I intend to offer a small extra credit opportunity (approximately 25 points) for those who watch and respond to short videos about mentorship. Details are subject to change and will be announced in class. Maps to CLO9.</w:t>
+        <w:t xml:space="preserve">I intend to offer a small extra credit opportunity (approximately 25 points) related to research. Details are subject to change and will be announced in class. Maps to CLO9.</w:t>
       </w:r>
     </w:p>
     <w:bookmarkEnd w:id="52"/>
@@ -1687,7 +1704,7 @@
         </w:numPr>
       </w:pPr>
       <w:r>
-        <w:t xml:space="preserve">Respecting our and others’ intellectual property. For students, this includes not sharing or posting copyrighted class materials. For me, this includes seeking permission before publicly sharing or posting your work (unless for an educational purpose, checking for or responding to academic dishonesty, or due to legal action). Your work may be sent to turnitin.com and processed through search engines to detect plagiarism. However, I will not allow turnitin.com to store your work in their repository.</w:t>
+        <w:t xml:space="preserve">Respecting our and others’ intellectual property. For students, this includes not sharing or posting copyrighted class materials. For me, this includes seeking permission before publicly sharing or posting your work (unless for an educational purpose, checking for or responding to academic dishonesty, or due to legal action). Your work may be sent to turnitin.com, processed through search engines, or examined using analytic tools to detect academic dishonesty. However, I will not allow turnitin.com to store your work in their repository.</w:t>
       </w:r>
     </w:p>
     <w:p>
@@ -1748,7 +1765,7 @@
         <w:t xml:space="preserve"> </w:t>
       </w:r>
       <w:r>
-        <w:t xml:space="preserve">related to the class and your professional training and development. This means that there is no limit to the number of questions you may ask, e-mails you may send, and no restriction on the hours you can spend in meetings with me. You need never apologize for asking a question or seeking support. Time is limited but support is not; if the volume of student meetings were to become unmanageable, I will make adjustments to help all students more efficiently (for example, by answering a common question to the whole class). I am always happy to help you.</w:t>
+        <w:t xml:space="preserve">related to the class and your professional training and development. This means that there is no limit to the number of questions you may ask, e-mails you may send, or hours you can spend in meetings with me. You need never apologize for asking a question or seeking support. Time is limited but support is not; if the volume of student meetings were to become unmanageable, I will make adjustments to help all students more efficiently (for example, by answering a common question to the whole class). I am always happy to help you.</w:t>
       </w:r>
     </w:p>
     <w:p>
@@ -1887,7 +1904,7 @@
           <w:bCs/>
           <w:b/>
         </w:rPr>
-        <w:t xml:space="preserve">See Canvas for activity and exam due dates</w:t>
+        <w:t xml:space="preserve">See Canvas for all due dates</w:t>
       </w:r>
     </w:p>
     <w:tbl>
@@ -1896,12 +1913,13 @@
         <w:tblW w:type="pct" w:w="5000"/>
         <w:tblLook w:firstRow="1" w:lastRow="0" w:firstColumn="0" w:lastColumn="0" w:noHBand="0" w:noVBand="0" w:val="0020"/>
         <w:jc w:val="start"/>
+        <w:tblLayout w:type="fixed"/>
       </w:tblPr>
       <w:tblGrid>
         <w:gridCol w:w="284"/>
-        <w:gridCol w:w="1310"/>
+        <w:gridCol w:w="1253"/>
         <w:gridCol w:w="4330"/>
-        <w:gridCol w:w="683"/>
+        <w:gridCol w:w="740"/>
         <w:gridCol w:w="1310"/>
       </w:tblGrid>
       <w:tr>
@@ -1990,7 +2008,7 @@
               <w:jc w:val="left"/>
             </w:pPr>
             <w:r>
-              <w:t xml:space="preserve">Wed., Jan. 24</w:t>
+              <w:t xml:space="preserve">Wed., Aug. 21</w:t>
             </w:r>
           </w:p>
         </w:tc>
@@ -2011,18 +2029,22 @@
           <w:p>
             <w:pPr>
               <w:pStyle w:val="Compact"/>
-            </w:pPr>
-          </w:p>
-        </w:tc>
-        <w:tc>
-          <w:tcPr/>
-          <w:p>
-            <w:pPr>
-              <w:pStyle w:val="Compact"/>
-              <w:jc w:val="left"/>
-            </w:pPr>
-            <w:r>
-              <w:t xml:space="preserve">Engagement week</w:t>
+              <w:jc w:val="left"/>
+            </w:pPr>
+            <w:r>
+              <w:t xml:space="preserve">Get textbook</w:t>
+            </w:r>
+          </w:p>
+        </w:tc>
+        <w:tc>
+          <w:tcPr/>
+          <w:p>
+            <w:pPr>
+              <w:pStyle w:val="Compact"/>
+              <w:jc w:val="left"/>
+            </w:pPr>
+            <w:r>
+              <w:t xml:space="preserve">Welcome presentation</w:t>
             </w:r>
           </w:p>
         </w:tc>
@@ -2048,7 +2070,7 @@
               <w:jc w:val="left"/>
             </w:pPr>
             <w:r>
-              <w:t xml:space="preserve">Mon., Jan. 29</w:t>
+              <w:t xml:space="preserve">Mon., Aug. 26</w:t>
             </w:r>
           </w:p>
         </w:tc>
@@ -2081,7 +2103,11 @@
           <w:p>
             <w:pPr>
               <w:pStyle w:val="Compact"/>
-            </w:pPr>
+              <w:jc w:val="left"/>
+            </w:pPr>
+            <w:r>
+              <w:t xml:space="preserve">Engagement week</w:t>
+            </w:r>
           </w:p>
         </w:tc>
       </w:tr>
@@ -2106,7 +2132,7 @@
               <w:jc w:val="left"/>
             </w:pPr>
             <w:r>
-              <w:t xml:space="preserve">Mon., Feb. 5</w:t>
+              <w:t xml:space="preserve">Mon., Sep. 2</w:t>
             </w:r>
           </w:p>
         </w:tc>
@@ -2143,130 +2169,6 @@
             </w:pPr>
             <w:r>
               <w:t xml:space="preserve">Quiz 1, Act. 1</w:t>
-            </w:r>
-          </w:p>
-        </w:tc>
-      </w:tr>
-      <w:tr>
-        <w:tc>
-          <w:tcPr/>
-          <w:p>
-            <w:pPr>
-              <w:pStyle w:val="Compact"/>
-              <w:jc w:val="left"/>
-            </w:pPr>
-            <w:r>
-              <w:t xml:space="preserve">4</w:t>
-            </w:r>
-          </w:p>
-        </w:tc>
-        <w:tc>
-          <w:tcPr/>
-          <w:p>
-            <w:pPr>
-              <w:pStyle w:val="Compact"/>
-              <w:jc w:val="left"/>
-            </w:pPr>
-            <w:r>
-              <w:t xml:space="preserve">Mon., Feb. 12</w:t>
-            </w:r>
-          </w:p>
-        </w:tc>
-        <w:tc>
-          <w:tcPr/>
-          <w:p>
-            <w:pPr>
-              <w:pStyle w:val="Compact"/>
-              <w:jc w:val="left"/>
-            </w:pPr>
-            <w:r>
-              <w:t xml:space="preserve">Operational definitions &amp; measurement</w:t>
-            </w:r>
-          </w:p>
-        </w:tc>
-        <w:tc>
-          <w:tcPr/>
-          <w:p>
-            <w:pPr>
-              <w:pStyle w:val="Compact"/>
-              <w:jc w:val="left"/>
-            </w:pPr>
-            <w:r>
-              <w:t xml:space="preserve">Ch. 3</w:t>
-            </w:r>
-          </w:p>
-        </w:tc>
-        <w:tc>
-          <w:tcPr/>
-          <w:p>
-            <w:pPr>
-              <w:pStyle w:val="Compact"/>
-              <w:jc w:val="left"/>
-            </w:pPr>
-            <w:r>
-              <w:t xml:space="preserve">Quiz 2, Act. 2</w:t>
-            </w:r>
-          </w:p>
-        </w:tc>
-      </w:tr>
-      <w:tr>
-        <w:tc>
-          <w:tcPr/>
-          <w:p>
-            <w:pPr>
-              <w:pStyle w:val="Compact"/>
-              <w:jc w:val="left"/>
-            </w:pPr>
-            <w:r>
-              <w:t xml:space="preserve">5</w:t>
-            </w:r>
-          </w:p>
-        </w:tc>
-        <w:tc>
-          <w:tcPr/>
-          <w:p>
-            <w:pPr>
-              <w:pStyle w:val="Compact"/>
-              <w:jc w:val="left"/>
-            </w:pPr>
-            <w:r>
-              <w:t xml:space="preserve">Mon., Feb. 19</w:t>
-            </w:r>
-          </w:p>
-        </w:tc>
-        <w:tc>
-          <w:tcPr/>
-          <w:p>
-            <w:pPr>
-              <w:pStyle w:val="Compact"/>
-              <w:jc w:val="left"/>
-            </w:pPr>
-            <w:r>
-              <w:t xml:space="preserve">Causality</w:t>
-            </w:r>
-          </w:p>
-        </w:tc>
-        <w:tc>
-          <w:tcPr/>
-          <w:p>
-            <w:pPr>
-              <w:pStyle w:val="Compact"/>
-              <w:jc w:val="left"/>
-            </w:pPr>
-            <w:r>
-              <w:t xml:space="preserve">Ch. 5</w:t>
-            </w:r>
-          </w:p>
-        </w:tc>
-        <w:tc>
-          <w:tcPr/>
-          <w:p>
-            <w:pPr>
-              <w:pStyle w:val="Compact"/>
-              <w:jc w:val="left"/>
-            </w:pPr>
-            <w:r>
-              <w:t xml:space="preserve">Quiz 3, Act. 3</w:t>
             </w:r>
           </w:p>
         </w:tc>
@@ -2300,7 +2202,7 @@
                 <w:bCs/>
                 <w:b/>
               </w:rPr>
-              <w:t xml:space="preserve">Note: Drop/Add Deadline is Feb. 19</w:t>
+              <w:t xml:space="preserve">Labor Day, Campus closed Mon., Sep. 2</w:t>
             </w:r>
           </w:p>
         </w:tc>
@@ -2330,51 +2232,55 @@
               <w:jc w:val="left"/>
             </w:pPr>
             <w:r>
-              <w:t xml:space="preserve">6</w:t>
-            </w:r>
-          </w:p>
-        </w:tc>
-        <w:tc>
-          <w:tcPr/>
-          <w:p>
-            <w:pPr>
-              <w:pStyle w:val="Compact"/>
-              <w:jc w:val="left"/>
-            </w:pPr>
-            <w:r>
-              <w:t xml:space="preserve">Mon., Feb. 26</w:t>
-            </w:r>
-          </w:p>
-        </w:tc>
-        <w:tc>
-          <w:tcPr/>
-          <w:p>
-            <w:pPr>
-              <w:pStyle w:val="Compact"/>
-              <w:jc w:val="left"/>
-            </w:pPr>
-            <w:r>
-              <w:t xml:space="preserve">Exam 1</w:t>
-            </w:r>
-          </w:p>
-        </w:tc>
-        <w:tc>
-          <w:tcPr/>
-          <w:p>
-            <w:pPr>
-              <w:pStyle w:val="Compact"/>
-            </w:pPr>
-          </w:p>
-        </w:tc>
-        <w:tc>
-          <w:tcPr/>
-          <w:p>
-            <w:pPr>
-              <w:pStyle w:val="Compact"/>
-              <w:jc w:val="left"/>
-            </w:pPr>
-            <w:r>
-              <w:t xml:space="preserve">Exam 1</w:t>
+              <w:t xml:space="preserve">4</w:t>
+            </w:r>
+          </w:p>
+        </w:tc>
+        <w:tc>
+          <w:tcPr/>
+          <w:p>
+            <w:pPr>
+              <w:pStyle w:val="Compact"/>
+              <w:jc w:val="left"/>
+            </w:pPr>
+            <w:r>
+              <w:t xml:space="preserve">Mon., Sep. 9</w:t>
+            </w:r>
+          </w:p>
+        </w:tc>
+        <w:tc>
+          <w:tcPr/>
+          <w:p>
+            <w:pPr>
+              <w:pStyle w:val="Compact"/>
+              <w:jc w:val="left"/>
+            </w:pPr>
+            <w:r>
+              <w:t xml:space="preserve">Operational definitions &amp; measurement</w:t>
+            </w:r>
+          </w:p>
+        </w:tc>
+        <w:tc>
+          <w:tcPr/>
+          <w:p>
+            <w:pPr>
+              <w:pStyle w:val="Compact"/>
+              <w:jc w:val="left"/>
+            </w:pPr>
+            <w:r>
+              <w:t xml:space="preserve">Ch. 3</w:t>
+            </w:r>
+          </w:p>
+        </w:tc>
+        <w:tc>
+          <w:tcPr/>
+          <w:p>
+            <w:pPr>
+              <w:pStyle w:val="Compact"/>
+              <w:jc w:val="left"/>
+            </w:pPr>
+            <w:r>
+              <w:t xml:space="preserve">Quiz 2, Act. 2</w:t>
             </w:r>
           </w:p>
         </w:tc>
@@ -2388,51 +2294,55 @@
               <w:jc w:val="left"/>
             </w:pPr>
             <w:r>
-              <w:t xml:space="preserve">7</w:t>
-            </w:r>
-          </w:p>
-        </w:tc>
-        <w:tc>
-          <w:tcPr/>
-          <w:p>
-            <w:pPr>
-              <w:pStyle w:val="Compact"/>
-              <w:jc w:val="left"/>
-            </w:pPr>
-            <w:r>
-              <w:t xml:space="preserve">Mon., Mar. 4</w:t>
-            </w:r>
-          </w:p>
-        </w:tc>
-        <w:tc>
-          <w:tcPr/>
-          <w:p>
-            <w:pPr>
-              <w:pStyle w:val="Compact"/>
-              <w:jc w:val="left"/>
-            </w:pPr>
-            <w:r>
-              <w:t xml:space="preserve">Intro to Hypothesis Testing</w:t>
-            </w:r>
-          </w:p>
-        </w:tc>
-        <w:tc>
-          <w:tcPr/>
-          <w:p>
-            <w:pPr>
-              <w:pStyle w:val="Compact"/>
-            </w:pPr>
-          </w:p>
-        </w:tc>
-        <w:tc>
-          <w:tcPr/>
-          <w:p>
-            <w:pPr>
-              <w:pStyle w:val="Compact"/>
-              <w:jc w:val="left"/>
-            </w:pPr>
-            <w:r>
-              <w:t xml:space="preserve">Quiz 4, Act. 4</w:t>
+              <w:t xml:space="preserve">5</w:t>
+            </w:r>
+          </w:p>
+        </w:tc>
+        <w:tc>
+          <w:tcPr/>
+          <w:p>
+            <w:pPr>
+              <w:pStyle w:val="Compact"/>
+              <w:jc w:val="left"/>
+            </w:pPr>
+            <w:r>
+              <w:t xml:space="preserve">Mon., Sep. 16</w:t>
+            </w:r>
+          </w:p>
+        </w:tc>
+        <w:tc>
+          <w:tcPr/>
+          <w:p>
+            <w:pPr>
+              <w:pStyle w:val="Compact"/>
+              <w:jc w:val="left"/>
+            </w:pPr>
+            <w:r>
+              <w:t xml:space="preserve">Causality</w:t>
+            </w:r>
+          </w:p>
+        </w:tc>
+        <w:tc>
+          <w:tcPr/>
+          <w:p>
+            <w:pPr>
+              <w:pStyle w:val="Compact"/>
+              <w:jc w:val="left"/>
+            </w:pPr>
+            <w:r>
+              <w:t xml:space="preserve">Ch. 5</w:t>
+            </w:r>
+          </w:p>
+        </w:tc>
+        <w:tc>
+          <w:tcPr/>
+          <w:p>
+            <w:pPr>
+              <w:pStyle w:val="Compact"/>
+              <w:jc w:val="left"/>
+            </w:pPr>
+            <w:r>
+              <w:t xml:space="preserve">Quiz 3, Act. 3</w:t>
             </w:r>
           </w:p>
         </w:tc>
@@ -2443,200 +2353,18 @@
           <w:p>
             <w:pPr>
               <w:pStyle w:val="Compact"/>
-              <w:jc w:val="left"/>
-            </w:pPr>
-            <w:r>
-              <w:t xml:space="preserve">8</w:t>
-            </w:r>
-          </w:p>
-        </w:tc>
-        <w:tc>
-          <w:tcPr/>
-          <w:p>
-            <w:pPr>
-              <w:pStyle w:val="Compact"/>
-              <w:jc w:val="left"/>
-            </w:pPr>
-            <w:r>
-              <w:t xml:space="preserve">Mon., Mar. 11</w:t>
-            </w:r>
-          </w:p>
-        </w:tc>
-        <w:tc>
-          <w:tcPr/>
-          <w:p>
-            <w:pPr>
-              <w:pStyle w:val="Compact"/>
-              <w:jc w:val="left"/>
-            </w:pPr>
-            <w:r>
-              <w:t xml:space="preserve">Validity and Reliability</w:t>
-            </w:r>
-          </w:p>
-        </w:tc>
-        <w:tc>
-          <w:tcPr/>
-          <w:p>
-            <w:pPr>
-              <w:pStyle w:val="Compact"/>
-              <w:jc w:val="left"/>
-            </w:pPr>
-            <w:r>
-              <w:t xml:space="preserve">Ch. 4</w:t>
-            </w:r>
-          </w:p>
-        </w:tc>
-        <w:tc>
-          <w:tcPr/>
-          <w:p>
-            <w:pPr>
-              <w:pStyle w:val="Compact"/>
-              <w:jc w:val="left"/>
-            </w:pPr>
-            <w:r>
-              <w:t xml:space="preserve">Quiz 5, Act. 5</w:t>
-            </w:r>
-          </w:p>
-        </w:tc>
-      </w:tr>
-      <w:tr>
-        <w:tc>
-          <w:tcPr/>
-          <w:p>
-            <w:pPr>
-              <w:pStyle w:val="Compact"/>
-              <w:jc w:val="left"/>
-            </w:pPr>
-            <w:r>
-              <w:t xml:space="preserve">9</w:t>
-            </w:r>
-          </w:p>
-        </w:tc>
-        <w:tc>
-          <w:tcPr/>
-          <w:p>
-            <w:pPr>
-              <w:pStyle w:val="Compact"/>
-              <w:jc w:val="left"/>
-            </w:pPr>
-            <w:r>
-              <w:t xml:space="preserve">Mon., Mar. 18</w:t>
-            </w:r>
-          </w:p>
-        </w:tc>
-        <w:tc>
-          <w:tcPr/>
-          <w:p>
-            <w:pPr>
-              <w:pStyle w:val="Compact"/>
-              <w:jc w:val="left"/>
-            </w:pPr>
-            <w:r>
-              <w:t xml:space="preserve">Descriptive designs</w:t>
-            </w:r>
-          </w:p>
-        </w:tc>
-        <w:tc>
-          <w:tcPr/>
-          <w:p>
-            <w:pPr>
-              <w:pStyle w:val="Compact"/>
-            </w:pPr>
-          </w:p>
-        </w:tc>
-        <w:tc>
-          <w:tcPr/>
-          <w:p>
-            <w:pPr>
-              <w:pStyle w:val="Compact"/>
-              <w:jc w:val="left"/>
-            </w:pPr>
-            <w:r>
-              <w:t xml:space="preserve">Quiz 6, Act. 6</w:t>
-            </w:r>
-          </w:p>
-        </w:tc>
-      </w:tr>
-      <w:tr>
-        <w:tc>
-          <w:tcPr/>
-          <w:p>
-            <w:pPr>
-              <w:pStyle w:val="Compact"/>
-              <w:jc w:val="left"/>
-            </w:pPr>
-            <w:r>
-              <w:t xml:space="preserve">10</w:t>
-            </w:r>
-          </w:p>
-        </w:tc>
-        <w:tc>
-          <w:tcPr/>
-          <w:p>
-            <w:pPr>
-              <w:pStyle w:val="Compact"/>
-              <w:jc w:val="left"/>
-            </w:pPr>
-            <w:r>
-              <w:t xml:space="preserve">Mon., Mar. 25</w:t>
-            </w:r>
-          </w:p>
-        </w:tc>
-        <w:tc>
-          <w:tcPr/>
-          <w:p>
-            <w:pPr>
-              <w:pStyle w:val="Compact"/>
-              <w:jc w:val="left"/>
-            </w:pPr>
-            <w:r>
-              <w:t xml:space="preserve">Experimental designs</w:t>
-            </w:r>
-          </w:p>
-        </w:tc>
-        <w:tc>
-          <w:tcPr/>
-          <w:p>
-            <w:pPr>
-              <w:pStyle w:val="Compact"/>
-              <w:jc w:val="left"/>
-            </w:pPr>
-            <w:r>
-              <w:t xml:space="preserve">Ch. 6</w:t>
-            </w:r>
-          </w:p>
-        </w:tc>
-        <w:tc>
-          <w:tcPr/>
-          <w:p>
-            <w:pPr>
-              <w:pStyle w:val="Compact"/>
-              <w:jc w:val="left"/>
-            </w:pPr>
-            <w:r>
-              <w:t xml:space="preserve">Quiz 7, Act. 7</w:t>
-            </w:r>
-          </w:p>
-        </w:tc>
-      </w:tr>
-      <w:tr>
-        <w:tc>
-          <w:tcPr/>
-          <w:p>
-            <w:pPr>
-              <w:pStyle w:val="Compact"/>
-            </w:pPr>
-          </w:p>
-        </w:tc>
-        <w:tc>
-          <w:tcPr/>
-          <w:p>
-            <w:pPr>
-              <w:pStyle w:val="Compact"/>
-              <w:jc w:val="left"/>
-            </w:pPr>
-            <w:r>
-              <w:t xml:space="preserve">Mon., Apr. 1</w:t>
+            </w:pPr>
+          </w:p>
+        </w:tc>
+        <w:tc>
+          <w:tcPr/>
+          <w:p>
+            <w:pPr>
+              <w:pStyle w:val="Compact"/>
+              <w:jc w:val="left"/>
+            </w:pPr>
+            <w:r>
+              <w:t xml:space="preserve">Tue. Sept. 17</w:t>
             </w:r>
           </w:p>
         </w:tc>
@@ -2652,7 +2380,7 @@
                 <w:bCs/>
                 <w:b/>
               </w:rPr>
-              <w:t xml:space="preserve">Spring recess</w:t>
+              <w:t xml:space="preserve">Last day to drop or add</w:t>
             </w:r>
           </w:p>
         </w:tc>
@@ -2679,43 +2407,55 @@
           <w:p>
             <w:pPr>
               <w:pStyle w:val="Compact"/>
-            </w:pPr>
-          </w:p>
-        </w:tc>
-        <w:tc>
-          <w:tcPr/>
-          <w:p>
-            <w:pPr>
-              <w:pStyle w:val="Compact"/>
-            </w:pPr>
-          </w:p>
-        </w:tc>
-        <w:tc>
-          <w:tcPr/>
-          <w:p>
-            <w:pPr>
-              <w:pStyle w:val="Compact"/>
-              <w:jc w:val="left"/>
-            </w:pPr>
-            <w:r>
-              <w:t xml:space="preserve">Cesar Chavez Day (Observed) - Campus Closed Mon. Apr. 1</w:t>
-            </w:r>
-          </w:p>
-        </w:tc>
-        <w:tc>
-          <w:tcPr/>
-          <w:p>
-            <w:pPr>
-              <w:pStyle w:val="Compact"/>
-            </w:pPr>
-          </w:p>
-        </w:tc>
-        <w:tc>
-          <w:tcPr/>
-          <w:p>
-            <w:pPr>
-              <w:pStyle w:val="Compact"/>
-            </w:pPr>
+              <w:jc w:val="left"/>
+            </w:pPr>
+            <w:r>
+              <w:t xml:space="preserve">6</w:t>
+            </w:r>
+          </w:p>
+        </w:tc>
+        <w:tc>
+          <w:tcPr/>
+          <w:p>
+            <w:pPr>
+              <w:pStyle w:val="Compact"/>
+              <w:jc w:val="left"/>
+            </w:pPr>
+            <w:r>
+              <w:t xml:space="preserve">Mon., Sep. 23</w:t>
+            </w:r>
+          </w:p>
+        </w:tc>
+        <w:tc>
+          <w:tcPr/>
+          <w:p>
+            <w:pPr>
+              <w:pStyle w:val="Compact"/>
+              <w:jc w:val="left"/>
+            </w:pPr>
+            <w:r>
+              <w:t xml:space="preserve">Exam 1</w:t>
+            </w:r>
+          </w:p>
+        </w:tc>
+        <w:tc>
+          <w:tcPr/>
+          <w:p>
+            <w:pPr>
+              <w:pStyle w:val="Compact"/>
+            </w:pPr>
+          </w:p>
+        </w:tc>
+        <w:tc>
+          <w:tcPr/>
+          <w:p>
+            <w:pPr>
+              <w:pStyle w:val="Compact"/>
+              <w:jc w:val="left"/>
+            </w:pPr>
+            <w:r>
+              <w:t xml:space="preserve">Exam 1</w:t>
+            </w:r>
           </w:p>
         </w:tc>
       </w:tr>
@@ -2728,51 +2468,51 @@
               <w:jc w:val="left"/>
             </w:pPr>
             <w:r>
-              <w:t xml:space="preserve">11</w:t>
-            </w:r>
-          </w:p>
-        </w:tc>
-        <w:tc>
-          <w:tcPr/>
-          <w:p>
-            <w:pPr>
-              <w:pStyle w:val="Compact"/>
-              <w:jc w:val="left"/>
-            </w:pPr>
-            <w:r>
-              <w:t xml:space="preserve">Mon., Apr. 8</w:t>
-            </w:r>
-          </w:p>
-        </w:tc>
-        <w:tc>
-          <w:tcPr/>
-          <w:p>
-            <w:pPr>
-              <w:pStyle w:val="Compact"/>
-              <w:jc w:val="left"/>
-            </w:pPr>
-            <w:r>
-              <w:t xml:space="preserve">Exam 2</w:t>
-            </w:r>
-          </w:p>
-        </w:tc>
-        <w:tc>
-          <w:tcPr/>
-          <w:p>
-            <w:pPr>
-              <w:pStyle w:val="Compact"/>
-            </w:pPr>
-          </w:p>
-        </w:tc>
-        <w:tc>
-          <w:tcPr/>
-          <w:p>
-            <w:pPr>
-              <w:pStyle w:val="Compact"/>
-              <w:jc w:val="left"/>
-            </w:pPr>
-            <w:r>
-              <w:t xml:space="preserve">Exam 2, Extra credit</w:t>
+              <w:t xml:space="preserve">7</w:t>
+            </w:r>
+          </w:p>
+        </w:tc>
+        <w:tc>
+          <w:tcPr/>
+          <w:p>
+            <w:pPr>
+              <w:pStyle w:val="Compact"/>
+              <w:jc w:val="left"/>
+            </w:pPr>
+            <w:r>
+              <w:t xml:space="preserve">Mon., Sep. 30</w:t>
+            </w:r>
+          </w:p>
+        </w:tc>
+        <w:tc>
+          <w:tcPr/>
+          <w:p>
+            <w:pPr>
+              <w:pStyle w:val="Compact"/>
+              <w:jc w:val="left"/>
+            </w:pPr>
+            <w:r>
+              <w:t xml:space="preserve">Intro to Hypothesis Testing</w:t>
+            </w:r>
+          </w:p>
+        </w:tc>
+        <w:tc>
+          <w:tcPr/>
+          <w:p>
+            <w:pPr>
+              <w:pStyle w:val="Compact"/>
+            </w:pPr>
+          </w:p>
+        </w:tc>
+        <w:tc>
+          <w:tcPr/>
+          <w:p>
+            <w:pPr>
+              <w:pStyle w:val="Compact"/>
+              <w:jc w:val="left"/>
+            </w:pPr>
+            <w:r>
+              <w:t xml:space="preserve">Quiz 4, Act. 4</w:t>
             </w:r>
           </w:p>
         </w:tc>
@@ -2783,43 +2523,59 @@
           <w:p>
             <w:pPr>
               <w:pStyle w:val="Compact"/>
-            </w:pPr>
-          </w:p>
-        </w:tc>
-        <w:tc>
-          <w:tcPr/>
-          <w:p>
-            <w:pPr>
-              <w:pStyle w:val="Compact"/>
-            </w:pPr>
-          </w:p>
-        </w:tc>
-        <w:tc>
-          <w:tcPr/>
-          <w:p>
-            <w:pPr>
-              <w:pStyle w:val="Compact"/>
-              <w:jc w:val="left"/>
-            </w:pPr>
-            <w:r>
-              <w:t xml:space="preserve">Exploring mentorship in research careers extra credit</w:t>
-            </w:r>
-          </w:p>
-        </w:tc>
-        <w:tc>
-          <w:tcPr/>
-          <w:p>
-            <w:pPr>
-              <w:pStyle w:val="Compact"/>
-            </w:pPr>
-          </w:p>
-        </w:tc>
-        <w:tc>
-          <w:tcPr/>
-          <w:p>
-            <w:pPr>
-              <w:pStyle w:val="Compact"/>
-            </w:pPr>
+              <w:jc w:val="left"/>
+            </w:pPr>
+            <w:r>
+              <w:t xml:space="preserve">8</w:t>
+            </w:r>
+          </w:p>
+        </w:tc>
+        <w:tc>
+          <w:tcPr/>
+          <w:p>
+            <w:pPr>
+              <w:pStyle w:val="Compact"/>
+              <w:jc w:val="left"/>
+            </w:pPr>
+            <w:r>
+              <w:t xml:space="preserve">Mon., Oct. 7</w:t>
+            </w:r>
+          </w:p>
+        </w:tc>
+        <w:tc>
+          <w:tcPr/>
+          <w:p>
+            <w:pPr>
+              <w:pStyle w:val="Compact"/>
+              <w:jc w:val="left"/>
+            </w:pPr>
+            <w:r>
+              <w:t xml:space="preserve">Validity and Reliability</w:t>
+            </w:r>
+          </w:p>
+        </w:tc>
+        <w:tc>
+          <w:tcPr/>
+          <w:p>
+            <w:pPr>
+              <w:pStyle w:val="Compact"/>
+              <w:jc w:val="left"/>
+            </w:pPr>
+            <w:r>
+              <w:t xml:space="preserve">Ch. 4</w:t>
+            </w:r>
+          </w:p>
+        </w:tc>
+        <w:tc>
+          <w:tcPr/>
+          <w:p>
+            <w:pPr>
+              <w:pStyle w:val="Compact"/>
+              <w:jc w:val="left"/>
+            </w:pPr>
+            <w:r>
+              <w:t xml:space="preserve">Quiz 5, Act. 5</w:t>
+            </w:r>
           </w:p>
         </w:tc>
       </w:tr>
@@ -2832,55 +2588,51 @@
               <w:jc w:val="left"/>
             </w:pPr>
             <w:r>
-              <w:t xml:space="preserve">12</w:t>
-            </w:r>
-          </w:p>
-        </w:tc>
-        <w:tc>
-          <w:tcPr/>
-          <w:p>
-            <w:pPr>
-              <w:pStyle w:val="Compact"/>
-              <w:jc w:val="left"/>
-            </w:pPr>
-            <w:r>
-              <w:t xml:space="preserve">Mon., Apr. 15</w:t>
-            </w:r>
-          </w:p>
-        </w:tc>
-        <w:tc>
-          <w:tcPr/>
-          <w:p>
-            <w:pPr>
-              <w:pStyle w:val="Compact"/>
-              <w:jc w:val="left"/>
-            </w:pPr>
-            <w:r>
-              <w:t xml:space="preserve">Evaluating literature</w:t>
-            </w:r>
-          </w:p>
-        </w:tc>
-        <w:tc>
-          <w:tcPr/>
-          <w:p>
-            <w:pPr>
-              <w:pStyle w:val="Compact"/>
-              <w:jc w:val="left"/>
-            </w:pPr>
-            <w:r>
-              <w:t xml:space="preserve">Ch. 8</w:t>
-            </w:r>
-          </w:p>
-        </w:tc>
-        <w:tc>
-          <w:tcPr/>
-          <w:p>
-            <w:pPr>
-              <w:pStyle w:val="Compact"/>
-              <w:jc w:val="left"/>
-            </w:pPr>
-            <w:r>
-              <w:t xml:space="preserve">Quiz 8, Act. 8</w:t>
+              <w:t xml:space="preserve">9</w:t>
+            </w:r>
+          </w:p>
+        </w:tc>
+        <w:tc>
+          <w:tcPr/>
+          <w:p>
+            <w:pPr>
+              <w:pStyle w:val="Compact"/>
+              <w:jc w:val="left"/>
+            </w:pPr>
+            <w:r>
+              <w:t xml:space="preserve">Mon., Oct. 14</w:t>
+            </w:r>
+          </w:p>
+        </w:tc>
+        <w:tc>
+          <w:tcPr/>
+          <w:p>
+            <w:pPr>
+              <w:pStyle w:val="Compact"/>
+              <w:jc w:val="left"/>
+            </w:pPr>
+            <w:r>
+              <w:t xml:space="preserve">Descriptive designs</w:t>
+            </w:r>
+          </w:p>
+        </w:tc>
+        <w:tc>
+          <w:tcPr/>
+          <w:p>
+            <w:pPr>
+              <w:pStyle w:val="Compact"/>
+            </w:pPr>
+          </w:p>
+        </w:tc>
+        <w:tc>
+          <w:tcPr/>
+          <w:p>
+            <w:pPr>
+              <w:pStyle w:val="Compact"/>
+              <w:jc w:val="left"/>
+            </w:pPr>
+            <w:r>
+              <w:t xml:space="preserve">Quiz 6, Act. 6</w:t>
             </w:r>
           </w:p>
         </w:tc>
@@ -2894,55 +2646,55 @@
               <w:jc w:val="left"/>
             </w:pPr>
             <w:r>
-              <w:t xml:space="preserve">13</w:t>
-            </w:r>
-          </w:p>
-        </w:tc>
-        <w:tc>
-          <w:tcPr/>
-          <w:p>
-            <w:pPr>
-              <w:pStyle w:val="Compact"/>
-              <w:jc w:val="left"/>
-            </w:pPr>
-            <w:r>
-              <w:t xml:space="preserve">Mon., Apr. 22</w:t>
-            </w:r>
-          </w:p>
-        </w:tc>
-        <w:tc>
-          <w:tcPr/>
-          <w:p>
-            <w:pPr>
-              <w:pStyle w:val="Compact"/>
-              <w:jc w:val="left"/>
-            </w:pPr>
-            <w:r>
-              <w:t xml:space="preserve">Moderating, mediating, and confounding variables</w:t>
-            </w:r>
-          </w:p>
-        </w:tc>
-        <w:tc>
-          <w:tcPr/>
-          <w:p>
-            <w:pPr>
-              <w:pStyle w:val="Compact"/>
-              <w:jc w:val="left"/>
-            </w:pPr>
-            <w:r>
-              <w:t xml:space="preserve">Ch. 9</w:t>
-            </w:r>
-          </w:p>
-        </w:tc>
-        <w:tc>
-          <w:tcPr/>
-          <w:p>
-            <w:pPr>
-              <w:pStyle w:val="Compact"/>
-              <w:jc w:val="left"/>
-            </w:pPr>
-            <w:r>
-              <w:t xml:space="preserve">Quiz 9, Act. 9</w:t>
+              <w:t xml:space="preserve">10</w:t>
+            </w:r>
+          </w:p>
+        </w:tc>
+        <w:tc>
+          <w:tcPr/>
+          <w:p>
+            <w:pPr>
+              <w:pStyle w:val="Compact"/>
+              <w:jc w:val="left"/>
+            </w:pPr>
+            <w:r>
+              <w:t xml:space="preserve">Mon., Oct. 21</w:t>
+            </w:r>
+          </w:p>
+        </w:tc>
+        <w:tc>
+          <w:tcPr/>
+          <w:p>
+            <w:pPr>
+              <w:pStyle w:val="Compact"/>
+              <w:jc w:val="left"/>
+            </w:pPr>
+            <w:r>
+              <w:t xml:space="preserve">Experimental designs</w:t>
+            </w:r>
+          </w:p>
+        </w:tc>
+        <w:tc>
+          <w:tcPr/>
+          <w:p>
+            <w:pPr>
+              <w:pStyle w:val="Compact"/>
+              <w:jc w:val="left"/>
+            </w:pPr>
+            <w:r>
+              <w:t xml:space="preserve">Ch. 6</w:t>
+            </w:r>
+          </w:p>
+        </w:tc>
+        <w:tc>
+          <w:tcPr/>
+          <w:p>
+            <w:pPr>
+              <w:pStyle w:val="Compact"/>
+              <w:jc w:val="left"/>
+            </w:pPr>
+            <w:r>
+              <w:t xml:space="preserve">Quiz 7, Act. 7</w:t>
             </w:r>
           </w:p>
         </w:tc>
@@ -2956,55 +2708,51 @@
               <w:jc w:val="left"/>
             </w:pPr>
             <w:r>
-              <w:t xml:space="preserve">14</w:t>
-            </w:r>
-          </w:p>
-        </w:tc>
-        <w:tc>
-          <w:tcPr/>
-          <w:p>
-            <w:pPr>
-              <w:pStyle w:val="Compact"/>
-              <w:jc w:val="left"/>
-            </w:pPr>
-            <w:r>
-              <w:t xml:space="preserve">Mon., Apr. 29</w:t>
-            </w:r>
-          </w:p>
-        </w:tc>
-        <w:tc>
-          <w:tcPr/>
-          <w:p>
-            <w:pPr>
-              <w:pStyle w:val="Compact"/>
-              <w:jc w:val="left"/>
-            </w:pPr>
-            <w:r>
-              <w:t xml:space="preserve">Statistics and effect size</w:t>
-            </w:r>
-          </w:p>
-        </w:tc>
-        <w:tc>
-          <w:tcPr/>
-          <w:p>
-            <w:pPr>
-              <w:pStyle w:val="Compact"/>
-              <w:jc w:val="left"/>
-            </w:pPr>
-            <w:r>
-              <w:t xml:space="preserve">Ch. 10</w:t>
-            </w:r>
-          </w:p>
-        </w:tc>
-        <w:tc>
-          <w:tcPr/>
-          <w:p>
-            <w:pPr>
-              <w:pStyle w:val="Compact"/>
-              <w:jc w:val="left"/>
-            </w:pPr>
-            <w:r>
-              <w:t xml:space="preserve">Quiz 10, Act. 10</w:t>
+              <w:t xml:space="preserve">11</w:t>
+            </w:r>
+          </w:p>
+        </w:tc>
+        <w:tc>
+          <w:tcPr/>
+          <w:p>
+            <w:pPr>
+              <w:pStyle w:val="Compact"/>
+              <w:jc w:val="left"/>
+            </w:pPr>
+            <w:r>
+              <w:t xml:space="preserve">Mon., Oct. 28</w:t>
+            </w:r>
+          </w:p>
+        </w:tc>
+        <w:tc>
+          <w:tcPr/>
+          <w:p>
+            <w:pPr>
+              <w:pStyle w:val="Compact"/>
+              <w:jc w:val="left"/>
+            </w:pPr>
+            <w:r>
+              <w:t xml:space="preserve">Exam 2</w:t>
+            </w:r>
+          </w:p>
+        </w:tc>
+        <w:tc>
+          <w:tcPr/>
+          <w:p>
+            <w:pPr>
+              <w:pStyle w:val="Compact"/>
+            </w:pPr>
+          </w:p>
+        </w:tc>
+        <w:tc>
+          <w:tcPr/>
+          <w:p>
+            <w:pPr>
+              <w:pStyle w:val="Compact"/>
+              <w:jc w:val="left"/>
+            </w:pPr>
+            <w:r>
+              <w:t xml:space="preserve">Exam 2, Extra credit</w:t>
             </w:r>
           </w:p>
         </w:tc>
@@ -3015,55 +2763,43 @@
           <w:p>
             <w:pPr>
               <w:pStyle w:val="Compact"/>
-              <w:jc w:val="left"/>
-            </w:pPr>
-            <w:r>
-              <w:t xml:space="preserve">15</w:t>
-            </w:r>
-          </w:p>
-        </w:tc>
-        <w:tc>
-          <w:tcPr/>
-          <w:p>
-            <w:pPr>
-              <w:pStyle w:val="Compact"/>
-              <w:jc w:val="left"/>
-            </w:pPr>
-            <w:r>
-              <w:t xml:space="preserve">Mon., May. 6</w:t>
-            </w:r>
-          </w:p>
-        </w:tc>
-        <w:tc>
-          <w:tcPr/>
-          <w:p>
-            <w:pPr>
-              <w:pStyle w:val="Compact"/>
-              <w:jc w:val="left"/>
-            </w:pPr>
-            <w:r>
-              <w:t xml:space="preserve">Quiz 11 &amp; Exam 3</w:t>
-            </w:r>
-          </w:p>
-        </w:tc>
-        <w:tc>
-          <w:tcPr/>
-          <w:p>
-            <w:pPr>
-              <w:pStyle w:val="Compact"/>
-            </w:pPr>
-          </w:p>
-        </w:tc>
-        <w:tc>
-          <w:tcPr/>
-          <w:p>
-            <w:pPr>
-              <w:pStyle w:val="Compact"/>
-              <w:jc w:val="left"/>
-            </w:pPr>
-            <w:r>
-              <w:t xml:space="preserve">Quiz 11 &amp; Exam 3</w:t>
-            </w:r>
+            </w:pPr>
+          </w:p>
+        </w:tc>
+        <w:tc>
+          <w:tcPr/>
+          <w:p>
+            <w:pPr>
+              <w:pStyle w:val="Compact"/>
+            </w:pPr>
+          </w:p>
+        </w:tc>
+        <w:tc>
+          <w:tcPr/>
+          <w:p>
+            <w:pPr>
+              <w:pStyle w:val="Compact"/>
+              <w:jc w:val="left"/>
+            </w:pPr>
+            <w:r>
+              <w:t xml:space="preserve">Exploring mentorship in research careers extra credit</w:t>
+            </w:r>
+          </w:p>
+        </w:tc>
+        <w:tc>
+          <w:tcPr/>
+          <w:p>
+            <w:pPr>
+              <w:pStyle w:val="Compact"/>
+            </w:pPr>
+          </w:p>
+        </w:tc>
+        <w:tc>
+          <w:tcPr/>
+          <w:p>
+            <w:pPr>
+              <w:pStyle w:val="Compact"/>
+            </w:pPr>
           </w:p>
         </w:tc>
       </w:tr>
@@ -3073,47 +2809,59 @@
           <w:p>
             <w:pPr>
               <w:pStyle w:val="Compact"/>
-            </w:pPr>
-          </w:p>
-        </w:tc>
-        <w:tc>
-          <w:tcPr/>
-          <w:p>
-            <w:pPr>
-              <w:pStyle w:val="Compact"/>
-              <w:jc w:val="left"/>
-            </w:pPr>
-            <w:r>
-              <w:t xml:space="preserve">Mon., May 13</w:t>
-            </w:r>
-          </w:p>
-        </w:tc>
-        <w:tc>
-          <w:tcPr/>
-          <w:p>
-            <w:pPr>
-              <w:pStyle w:val="Compact"/>
-              <w:jc w:val="left"/>
-            </w:pPr>
-            <w:r>
-              <w:t xml:space="preserve">Last day of instruction, assignment submission ends 11:59 pm</w:t>
-            </w:r>
-          </w:p>
-        </w:tc>
-        <w:tc>
-          <w:tcPr/>
-          <w:p>
-            <w:pPr>
-              <w:pStyle w:val="Compact"/>
-            </w:pPr>
-          </w:p>
-        </w:tc>
-        <w:tc>
-          <w:tcPr/>
-          <w:p>
-            <w:pPr>
-              <w:pStyle w:val="Compact"/>
-            </w:pPr>
+              <w:jc w:val="left"/>
+            </w:pPr>
+            <w:r>
+              <w:t xml:space="preserve">12</w:t>
+            </w:r>
+          </w:p>
+        </w:tc>
+        <w:tc>
+          <w:tcPr/>
+          <w:p>
+            <w:pPr>
+              <w:pStyle w:val="Compact"/>
+              <w:jc w:val="left"/>
+            </w:pPr>
+            <w:r>
+              <w:t xml:space="preserve">Mon., Nov. 4</w:t>
+            </w:r>
+          </w:p>
+        </w:tc>
+        <w:tc>
+          <w:tcPr/>
+          <w:p>
+            <w:pPr>
+              <w:pStyle w:val="Compact"/>
+              <w:jc w:val="left"/>
+            </w:pPr>
+            <w:r>
+              <w:t xml:space="preserve">Evaluating literature</w:t>
+            </w:r>
+          </w:p>
+        </w:tc>
+        <w:tc>
+          <w:tcPr/>
+          <w:p>
+            <w:pPr>
+              <w:pStyle w:val="Compact"/>
+              <w:jc w:val="left"/>
+            </w:pPr>
+            <w:r>
+              <w:t xml:space="preserve">Ch. 8</w:t>
+            </w:r>
+          </w:p>
+        </w:tc>
+        <w:tc>
+          <w:tcPr/>
+          <w:p>
+            <w:pPr>
+              <w:pStyle w:val="Compact"/>
+              <w:jc w:val="left"/>
+            </w:pPr>
+            <w:r>
+              <w:t xml:space="preserve">Quiz 8, Act. 8</w:t>
+            </w:r>
           </w:p>
         </w:tc>
       </w:tr>
@@ -3126,6 +2874,492 @@
               <w:jc w:val="left"/>
             </w:pPr>
             <w:r>
+              <w:t xml:space="preserve">13</w:t>
+            </w:r>
+          </w:p>
+        </w:tc>
+        <w:tc>
+          <w:tcPr/>
+          <w:p>
+            <w:pPr>
+              <w:pStyle w:val="Compact"/>
+              <w:jc w:val="left"/>
+            </w:pPr>
+            <w:r>
+              <w:t xml:space="preserve">Mon., Nov. 11</w:t>
+            </w:r>
+          </w:p>
+        </w:tc>
+        <w:tc>
+          <w:tcPr/>
+          <w:p>
+            <w:pPr>
+              <w:pStyle w:val="Compact"/>
+              <w:jc w:val="left"/>
+            </w:pPr>
+            <w:r>
+              <w:t xml:space="preserve">Moderating, mediating, and confounding variables</w:t>
+            </w:r>
+          </w:p>
+        </w:tc>
+        <w:tc>
+          <w:tcPr/>
+          <w:p>
+            <w:pPr>
+              <w:pStyle w:val="Compact"/>
+              <w:jc w:val="left"/>
+            </w:pPr>
+            <w:r>
+              <w:t xml:space="preserve">Ch. 9</w:t>
+            </w:r>
+          </w:p>
+        </w:tc>
+        <w:tc>
+          <w:tcPr/>
+          <w:p>
+            <w:pPr>
+              <w:pStyle w:val="Compact"/>
+              <w:jc w:val="left"/>
+            </w:pPr>
+            <w:r>
+              <w:t xml:space="preserve">Quiz 9, Act. 9</w:t>
+            </w:r>
+          </w:p>
+        </w:tc>
+      </w:tr>
+      <w:tr>
+        <w:tc>
+          <w:tcPr/>
+          <w:p>
+            <w:pPr>
+              <w:pStyle w:val="Compact"/>
+            </w:pPr>
+          </w:p>
+        </w:tc>
+        <w:tc>
+          <w:tcPr/>
+          <w:p>
+            <w:pPr>
+              <w:pStyle w:val="Compact"/>
+            </w:pPr>
+          </w:p>
+        </w:tc>
+        <w:tc>
+          <w:tcPr/>
+          <w:p>
+            <w:pPr>
+              <w:pStyle w:val="Compact"/>
+              <w:jc w:val="left"/>
+            </w:pPr>
+            <w:r>
+              <w:rPr>
+                <w:bCs/>
+                <w:b/>
+              </w:rPr>
+              <w:t xml:space="preserve">Veteran’s Day, Campus closed Mon., Nov. 11</w:t>
+            </w:r>
+          </w:p>
+        </w:tc>
+        <w:tc>
+          <w:tcPr/>
+          <w:p>
+            <w:pPr>
+              <w:pStyle w:val="Compact"/>
+            </w:pPr>
+          </w:p>
+        </w:tc>
+        <w:tc>
+          <w:tcPr/>
+          <w:p>
+            <w:pPr>
+              <w:pStyle w:val="Compact"/>
+            </w:pPr>
+          </w:p>
+        </w:tc>
+      </w:tr>
+      <w:tr>
+        <w:tc>
+          <w:tcPr/>
+          <w:p>
+            <w:pPr>
+              <w:pStyle w:val="Compact"/>
+              <w:jc w:val="left"/>
+            </w:pPr>
+            <w:r>
+              <w:t xml:space="preserve">14</w:t>
+            </w:r>
+          </w:p>
+        </w:tc>
+        <w:tc>
+          <w:tcPr/>
+          <w:p>
+            <w:pPr>
+              <w:pStyle w:val="Compact"/>
+              <w:jc w:val="left"/>
+            </w:pPr>
+            <w:r>
+              <w:t xml:space="preserve">Mon., Nov. 18</w:t>
+            </w:r>
+          </w:p>
+        </w:tc>
+        <w:tc>
+          <w:tcPr/>
+          <w:p>
+            <w:pPr>
+              <w:pStyle w:val="Compact"/>
+              <w:jc w:val="left"/>
+            </w:pPr>
+            <w:r>
+              <w:t xml:space="preserve">Statistics and effect size</w:t>
+            </w:r>
+          </w:p>
+        </w:tc>
+        <w:tc>
+          <w:tcPr/>
+          <w:p>
+            <w:pPr>
+              <w:pStyle w:val="Compact"/>
+              <w:jc w:val="left"/>
+            </w:pPr>
+            <w:r>
+              <w:t xml:space="preserve">Ch. 10</w:t>
+            </w:r>
+          </w:p>
+        </w:tc>
+        <w:tc>
+          <w:tcPr/>
+          <w:p>
+            <w:pPr>
+              <w:pStyle w:val="Compact"/>
+              <w:jc w:val="left"/>
+            </w:pPr>
+            <w:r>
+              <w:t xml:space="preserve">Quiz 10, Act. 10</w:t>
+            </w:r>
+          </w:p>
+        </w:tc>
+      </w:tr>
+      <w:tr>
+        <w:tc>
+          <w:tcPr/>
+          <w:p>
+            <w:pPr>
+              <w:pStyle w:val="Compact"/>
+              <w:jc w:val="left"/>
+            </w:pPr>
+            <w:r>
+              <w:t xml:space="preserve">15</w:t>
+            </w:r>
+          </w:p>
+        </w:tc>
+        <w:tc>
+          <w:tcPr/>
+          <w:p>
+            <w:pPr>
+              <w:pStyle w:val="Compact"/>
+              <w:jc w:val="left"/>
+            </w:pPr>
+            <w:r>
+              <w:t xml:space="preserve">Mon., Nov. 25</w:t>
+            </w:r>
+          </w:p>
+        </w:tc>
+        <w:tc>
+          <w:tcPr/>
+          <w:p>
+            <w:pPr>
+              <w:pStyle w:val="Compact"/>
+              <w:jc w:val="left"/>
+            </w:pPr>
+            <w:r>
+              <w:t xml:space="preserve">Project workshop</w:t>
+            </w:r>
+          </w:p>
+        </w:tc>
+        <w:tc>
+          <w:tcPr/>
+          <w:p>
+            <w:pPr>
+              <w:pStyle w:val="Compact"/>
+            </w:pPr>
+          </w:p>
+        </w:tc>
+        <w:tc>
+          <w:tcPr/>
+          <w:p>
+            <w:pPr>
+              <w:pStyle w:val="Compact"/>
+            </w:pPr>
+          </w:p>
+        </w:tc>
+      </w:tr>
+      <w:tr>
+        <w:tc>
+          <w:tcPr/>
+          <w:p>
+            <w:pPr>
+              <w:pStyle w:val="Compact"/>
+            </w:pPr>
+          </w:p>
+        </w:tc>
+        <w:tc>
+          <w:tcPr/>
+          <w:p>
+            <w:pPr>
+              <w:pStyle w:val="Compact"/>
+              <w:jc w:val="left"/>
+            </w:pPr>
+            <w:r>
+              <w:t xml:space="preserve">Wed. Nov. 27</w:t>
+            </w:r>
+          </w:p>
+        </w:tc>
+        <w:tc>
+          <w:tcPr/>
+          <w:p>
+            <w:pPr>
+              <w:pStyle w:val="Compact"/>
+              <w:jc w:val="left"/>
+            </w:pPr>
+            <w:r>
+              <w:t xml:space="preserve">Non-instructional day</w:t>
+            </w:r>
+          </w:p>
+        </w:tc>
+        <w:tc>
+          <w:tcPr/>
+          <w:p>
+            <w:pPr>
+              <w:pStyle w:val="Compact"/>
+            </w:pPr>
+          </w:p>
+        </w:tc>
+        <w:tc>
+          <w:tcPr/>
+          <w:p>
+            <w:pPr>
+              <w:pStyle w:val="Compact"/>
+            </w:pPr>
+          </w:p>
+        </w:tc>
+      </w:tr>
+      <w:tr>
+        <w:tc>
+          <w:tcPr/>
+          <w:p>
+            <w:pPr>
+              <w:pStyle w:val="Compact"/>
+            </w:pPr>
+          </w:p>
+        </w:tc>
+        <w:tc>
+          <w:tcPr/>
+          <w:p>
+            <w:pPr>
+              <w:pStyle w:val="Compact"/>
+              <w:jc w:val="left"/>
+            </w:pPr>
+            <w:r>
+              <w:t xml:space="preserve">Thu. Nov. 28</w:t>
+            </w:r>
+          </w:p>
+        </w:tc>
+        <w:tc>
+          <w:tcPr/>
+          <w:p>
+            <w:pPr>
+              <w:pStyle w:val="Compact"/>
+              <w:jc w:val="left"/>
+            </w:pPr>
+            <w:r>
+              <w:t xml:space="preserve">Thanksgiving holiday, campus closed</w:t>
+            </w:r>
+          </w:p>
+        </w:tc>
+        <w:tc>
+          <w:tcPr/>
+          <w:p>
+            <w:pPr>
+              <w:pStyle w:val="Compact"/>
+            </w:pPr>
+          </w:p>
+        </w:tc>
+        <w:tc>
+          <w:tcPr/>
+          <w:p>
+            <w:pPr>
+              <w:pStyle w:val="Compact"/>
+            </w:pPr>
+          </w:p>
+        </w:tc>
+      </w:tr>
+      <w:tr>
+        <w:tc>
+          <w:tcPr/>
+          <w:p>
+            <w:pPr>
+              <w:pStyle w:val="Compact"/>
+            </w:pPr>
+          </w:p>
+        </w:tc>
+        <w:tc>
+          <w:tcPr/>
+          <w:p>
+            <w:pPr>
+              <w:pStyle w:val="Compact"/>
+              <w:jc w:val="left"/>
+            </w:pPr>
+            <w:r>
+              <w:t xml:space="preserve">Fri. Nov. 29</w:t>
+            </w:r>
+          </w:p>
+        </w:tc>
+        <w:tc>
+          <w:tcPr/>
+          <w:p>
+            <w:pPr>
+              <w:pStyle w:val="Compact"/>
+              <w:jc w:val="left"/>
+            </w:pPr>
+            <w:r>
+              <w:t xml:space="preserve">Rescheduled holiday, campus closed</w:t>
+            </w:r>
+          </w:p>
+        </w:tc>
+        <w:tc>
+          <w:tcPr/>
+          <w:p>
+            <w:pPr>
+              <w:pStyle w:val="Compact"/>
+            </w:pPr>
+          </w:p>
+        </w:tc>
+        <w:tc>
+          <w:tcPr/>
+          <w:p>
+            <w:pPr>
+              <w:pStyle w:val="Compact"/>
+            </w:pPr>
+          </w:p>
+        </w:tc>
+      </w:tr>
+      <w:tr>
+        <w:tc>
+          <w:tcPr/>
+          <w:p>
+            <w:pPr>
+              <w:pStyle w:val="Compact"/>
+              <w:jc w:val="left"/>
+            </w:pPr>
+            <w:r>
+              <w:t xml:space="preserve">16</w:t>
+            </w:r>
+          </w:p>
+        </w:tc>
+        <w:tc>
+          <w:tcPr/>
+          <w:p>
+            <w:pPr>
+              <w:pStyle w:val="Compact"/>
+              <w:jc w:val="left"/>
+            </w:pPr>
+            <w:r>
+              <w:t xml:space="preserve">Mon., Dec. 2</w:t>
+            </w:r>
+          </w:p>
+        </w:tc>
+        <w:tc>
+          <w:tcPr/>
+          <w:p>
+            <w:pPr>
+              <w:pStyle w:val="Compact"/>
+              <w:jc w:val="left"/>
+            </w:pPr>
+            <w:r>
+              <w:t xml:space="preserve">Quiz 11 &amp; Exam 3</w:t>
+            </w:r>
+          </w:p>
+        </w:tc>
+        <w:tc>
+          <w:tcPr/>
+          <w:p>
+            <w:pPr>
+              <w:pStyle w:val="Compact"/>
+            </w:pPr>
+          </w:p>
+        </w:tc>
+        <w:tc>
+          <w:tcPr/>
+          <w:p>
+            <w:pPr>
+              <w:pStyle w:val="Compact"/>
+              <w:jc w:val="left"/>
+            </w:pPr>
+            <w:r>
+              <w:t xml:space="preserve">Quiz 11 &amp; Exam 3</w:t>
+            </w:r>
+          </w:p>
+        </w:tc>
+      </w:tr>
+      <w:tr>
+        <w:tc>
+          <w:tcPr/>
+          <w:p>
+            <w:pPr>
+              <w:pStyle w:val="Compact"/>
+            </w:pPr>
+          </w:p>
+        </w:tc>
+        <w:tc>
+          <w:tcPr/>
+          <w:p>
+            <w:pPr>
+              <w:pStyle w:val="Compact"/>
+              <w:jc w:val="left"/>
+            </w:pPr>
+            <w:r>
+              <w:t xml:space="preserve">Mon. Dec. 9</w:t>
+            </w:r>
+          </w:p>
+        </w:tc>
+        <w:tc>
+          <w:tcPr/>
+          <w:p>
+            <w:pPr>
+              <w:pStyle w:val="Compact"/>
+              <w:jc w:val="left"/>
+            </w:pPr>
+            <w:r>
+              <w:t xml:space="preserve">Last day of instruction, make-up assignment submission ends 11:59 pm</w:t>
+            </w:r>
+          </w:p>
+        </w:tc>
+        <w:tc>
+          <w:tcPr/>
+          <w:p>
+            <w:pPr>
+              <w:pStyle w:val="Compact"/>
+            </w:pPr>
+          </w:p>
+        </w:tc>
+        <w:tc>
+          <w:tcPr/>
+          <w:p>
+            <w:pPr>
+              <w:pStyle w:val="Compact"/>
+            </w:pPr>
+          </w:p>
+        </w:tc>
+      </w:tr>
+      <w:tr>
+        <w:tc>
+          <w:tcPr/>
+          <w:p>
+            <w:pPr>
+              <w:pStyle w:val="Compact"/>
+              <w:jc w:val="left"/>
+            </w:pPr>
+            <w:r>
               <w:t xml:space="preserve">Final</w:t>
             </w:r>
           </w:p>
@@ -3138,7 +3372,7 @@
               <w:jc w:val="left"/>
             </w:pPr>
             <w:r>
-              <w:t xml:space="preserve">Thu., May 16</w:t>
+              <w:t xml:space="preserve">Thu., Dec. 12</w:t>
             </w:r>
           </w:p>
         </w:tc>
@@ -3484,6 +3718,25 @@
       <w:jc w:val="center"/>
     </w:pPr>
   </w:style>
+  <w:style w:customStyle="1" w:styleId="AbstractTitle" w:type="paragraph">
+    <w:name w:val="Abstract Title"/>
+    <w:basedOn w:val="Normal"/>
+    <w:next w:val="Abstract"/>
+    <w:qFormat/>
+    <w:pPr>
+      <w:keepNext/>
+      <w:keepLines/>
+      <w:jc w:val="center"/>
+      <w:spacing w:after="0" w:before="300"/>
+    </w:pPr>
+    <w:rPr>
+      <w:sz w:val="20"/>
+      <w:szCs w:val="20"/>
+      <w:b/>
+      <w:color w:val="345A8A"/>
+      &gt;
+    </w:rPr>
+  </w:style>
   <w:style w:customStyle="1" w:styleId="Abstract" w:type="paragraph">
     <w:name w:val="Abstract"/>
     <w:basedOn w:val="Normal"/>
@@ -3492,7 +3745,7 @@
     <w:pPr>
       <w:keepNext/>
       <w:keepLines/>
-      <w:spacing w:after="300" w:before="300"/>
+      <w:spacing w:after="300" w:before="100"/>
     </w:pPr>
     <w:rPr>
       <w:sz w:val="20"/>
@@ -3714,6 +3967,18 @@
     <w:uiPriority w:val="9"/>
     <w:unhideWhenUsed/>
     <w:qFormat/>
+  </w:style>
+  <w:style w:styleId="FootnoteBlockText" w:type="paragraph">
+    <w:name w:val="Footnote Block Text"/>
+    <w:basedOn w:val="Footnote Text"/>
+    <w:next w:val="Footnote Text"/>
+    <w:uiPriority w:val="9"/>
+    <w:unhideWhenUsed/>
+    <w:qFormat/>
+    <w:pPr>
+      <w:spacing w:after="100" w:before="100"/>
+      <w:ind w:firstLine="0" w:left="480" w:right="480"/>
+    </w:pPr>
   </w:style>
   <w:style w:default="1" w:styleId="DefaultParagraphFont" w:type="character">
     <w:name w:val="Default Paragraph Font"/>

</xml_diff>